<commit_message>
update sys admin word doc
</commit_message>
<xml_diff>
--- a/client_documents/sys_admin/Visual Midwifery System Administration.docx
+++ b/client_documents/sys_admin/Visual Midwifery System Administration.docx
@@ -13,7 +13,6 @@
           <w:szCs w:val="24"/>
         </w:rPr>
       </w:pPr>
-      <w:bookmarkStart w:id="0" w:name="_GoBack"/>
       <w:r>
         <w:rPr>
           <w:rFonts w:asciiTheme="minorBidi" w:hAnsiTheme="minorBidi" w:cstheme="minorBidi"/>
@@ -23,25 +22,18 @@
         <w:t>Visual Midwifery System Administration</w:t>
       </w:r>
     </w:p>
-    <w:bookmarkEnd w:id="0"/>
-    <w:p>
-      <w:pPr>
-        <w:spacing w:after="0" w:line="240" w:lineRule="auto"/>
-        <w:rPr>
-          <w:rFonts w:asciiTheme="minorBidi" w:hAnsiTheme="minorBidi"/>
-          <w:sz w:val="24"/>
-          <w:szCs w:val="24"/>
+    <w:p>
+      <w:pPr>
+        <w:pStyle w:val="Heading2"/>
+        <w:rPr>
+          <w:rFonts w:asciiTheme="minorBidi" w:hAnsiTheme="minorBidi" w:cstheme="minorBidi"/>
         </w:rPr>
       </w:pPr>
       <w:proofErr w:type="spellStart"/>
       <w:proofErr w:type="gramStart"/>
       <w:r>
         <w:rPr>
-          <w:rFonts w:asciiTheme="minorBidi" w:hAnsiTheme="minorBidi"/>
-          <w:b/>
-          <w:bCs/>
-          <w:sz w:val="24"/>
-          <w:szCs w:val="24"/>
+          <w:rFonts w:asciiTheme="minorBidi" w:hAnsiTheme="minorBidi" w:cstheme="minorBidi"/>
         </w:rPr>
         <w:t>vCloud</w:t>
       </w:r>
@@ -49,21 +41,51 @@
       <w:proofErr w:type="gramEnd"/>
       <w:r>
         <w:rPr>
-          <w:rFonts w:asciiTheme="minorBidi" w:hAnsiTheme="minorBidi"/>
-          <w:b/>
-          <w:bCs/>
-          <w:sz w:val="24"/>
-          <w:szCs w:val="24"/>
+          <w:rFonts w:asciiTheme="minorBidi" w:hAnsiTheme="minorBidi" w:cstheme="minorBidi"/>
         </w:rPr>
         <w:t xml:space="preserve"> Server</w:t>
       </w:r>
-      <w:r>
-        <w:rPr>
-          <w:rFonts w:asciiTheme="minorBidi" w:hAnsiTheme="minorBidi"/>
-          <w:sz w:val="24"/>
-          <w:szCs w:val="24"/>
-        </w:rPr>
-        <w:t>:</w:t>
+    </w:p>
+    <w:p>
+      <w:pPr>
+        <w:spacing w:after="0" w:line="240" w:lineRule="auto"/>
+        <w:rPr>
+          <w:rFonts w:asciiTheme="minorBidi" w:hAnsiTheme="minorBidi"/>
+          <w:sz w:val="24"/>
+          <w:szCs w:val="24"/>
+        </w:rPr>
+      </w:pPr>
+      <w:proofErr w:type="spellStart"/>
+      <w:proofErr w:type="gramStart"/>
+      <w:r>
+        <w:rPr>
+          <w:rFonts w:asciiTheme="minorBidi" w:hAnsiTheme="minorBidi"/>
+          <w:b/>
+          <w:bCs/>
+          <w:sz w:val="24"/>
+          <w:szCs w:val="24"/>
+        </w:rPr>
+        <w:t>vCloud</w:t>
+      </w:r>
+      <w:proofErr w:type="spellEnd"/>
+      <w:proofErr w:type="gramEnd"/>
+      <w:r>
+        <w:rPr>
+          <w:rFonts w:asciiTheme="minorBidi" w:hAnsiTheme="minorBidi"/>
+          <w:b/>
+          <w:bCs/>
+          <w:sz w:val="24"/>
+          <w:szCs w:val="24"/>
+        </w:rPr>
+        <w:t xml:space="preserve"> User Account:</w:t>
+      </w:r>
+      <w:r>
+        <w:rPr>
+          <w:rFonts w:asciiTheme="minorBidi" w:hAnsiTheme="minorBidi"/>
+          <w:sz w:val="24"/>
+          <w:szCs w:val="24"/>
+        </w:rPr>
+        <w:t xml:space="preserve"> steeljm1</w:t>
       </w:r>
     </w:p>
     <w:p>
@@ -121,6 +143,8 @@
         </w:rPr>
         <w:t xml:space="preserve"> 10.25.1.160</w:t>
       </w:r>
+      <w:bookmarkStart w:id="0" w:name="_GoBack"/>
+      <w:bookmarkEnd w:id="0"/>
     </w:p>
     <w:p>
       <w:pPr>

</xml_diff>

<commit_message>
remove dev user accounts from sys admin word doc
</commit_message>
<xml_diff>
--- a/client_documents/sys_admin/Visual Midwifery System Administration.docx
+++ b/client_documents/sys_admin/Visual Midwifery System Administration.docx
@@ -24,6 +24,36 @@
     </w:p>
     <w:p>
       <w:pPr>
+        <w:pStyle w:val="Heading1"/>
+        <w:spacing w:before="0" w:line="240" w:lineRule="auto"/>
+        <w:jc w:val="center"/>
+        <w:rPr>
+          <w:rFonts w:asciiTheme="minorBidi" w:hAnsiTheme="minorBidi" w:cstheme="minorBidi"/>
+          <w:sz w:val="24"/>
+          <w:szCs w:val="24"/>
+        </w:rPr>
+      </w:pPr>
+      <w:r>
+        <w:rPr>
+          <w:rFonts w:asciiTheme="minorBidi" w:hAnsiTheme="minorBidi" w:cstheme="minorBidi"/>
+          <w:sz w:val="24"/>
+          <w:szCs w:val="24"/>
+        </w:rPr>
+        <w:t xml:space="preserve">User </w:t>
+      </w:r>
+      <w:bookmarkStart w:id="0" w:name="_GoBack"/>
+      <w:bookmarkEnd w:id="0"/>
+      <w:r>
+        <w:rPr>
+          <w:rFonts w:asciiTheme="minorBidi" w:hAnsiTheme="minorBidi" w:cstheme="minorBidi"/>
+          <w:sz w:val="24"/>
+          <w:szCs w:val="24"/>
+        </w:rPr>
+        <w:t>Accounts</w:t>
+      </w:r>
+    </w:p>
+    <w:p>
+      <w:pPr>
         <w:pStyle w:val="Heading2"/>
         <w:rPr>
           <w:rFonts w:asciiTheme="minorBidi" w:hAnsiTheme="minorBidi" w:cstheme="minorBidi"/>
@@ -143,8 +173,6 @@
         </w:rPr>
         <w:t xml:space="preserve"> 10.25.1.160</w:t>
       </w:r>
-      <w:bookmarkStart w:id="0" w:name="_GoBack"/>
-      <w:bookmarkEnd w:id="0"/>
     </w:p>
     <w:p>
       <w:pPr>
@@ -1307,684 +1335,6 @@
           <w:szCs w:val="24"/>
         </w:rPr>
       </w:pPr>
-    </w:p>
-    <w:p>
-      <w:pPr>
-        <w:spacing w:after="0" w:line="240" w:lineRule="auto"/>
-        <w:rPr>
-          <w:rFonts w:asciiTheme="minorBidi" w:hAnsiTheme="minorBidi"/>
-          <w:sz w:val="24"/>
-          <w:szCs w:val="24"/>
-        </w:rPr>
-      </w:pPr>
-    </w:p>
-    <w:p>
-      <w:pPr>
-        <w:spacing w:after="0" w:line="240" w:lineRule="auto"/>
-        <w:rPr>
-          <w:rFonts w:asciiTheme="minorBidi" w:hAnsiTheme="minorBidi"/>
-          <w:sz w:val="24"/>
-          <w:szCs w:val="24"/>
-        </w:rPr>
-      </w:pPr>
-    </w:p>
-    <w:p>
-      <w:pPr>
-        <w:spacing w:after="0" w:line="240" w:lineRule="auto"/>
-        <w:rPr>
-          <w:rFonts w:asciiTheme="minorBidi" w:hAnsiTheme="minorBidi"/>
-          <w:sz w:val="24"/>
-          <w:szCs w:val="24"/>
-        </w:rPr>
-      </w:pPr>
-    </w:p>
-    <w:p>
-      <w:pPr>
-        <w:spacing w:after="0" w:line="240" w:lineRule="auto"/>
-        <w:rPr>
-          <w:rFonts w:asciiTheme="minorBidi" w:hAnsiTheme="minorBidi"/>
-          <w:sz w:val="24"/>
-          <w:szCs w:val="24"/>
-        </w:rPr>
-      </w:pPr>
-    </w:p>
-    <w:p>
-      <w:pPr>
-        <w:spacing w:after="0" w:line="240" w:lineRule="auto"/>
-        <w:rPr>
-          <w:rFonts w:asciiTheme="minorBidi" w:hAnsiTheme="minorBidi"/>
-          <w:sz w:val="24"/>
-          <w:szCs w:val="24"/>
-        </w:rPr>
-      </w:pPr>
-    </w:p>
-    <w:p>
-      <w:pPr>
-        <w:spacing w:after="0" w:line="240" w:lineRule="auto"/>
-        <w:rPr>
-          <w:rFonts w:asciiTheme="minorBidi" w:hAnsiTheme="minorBidi"/>
-          <w:sz w:val="24"/>
-          <w:szCs w:val="24"/>
-        </w:rPr>
-      </w:pPr>
-    </w:p>
-    <w:p>
-      <w:pPr>
-        <w:spacing w:after="0" w:line="240" w:lineRule="auto"/>
-        <w:rPr>
-          <w:rFonts w:asciiTheme="minorBidi" w:hAnsiTheme="minorBidi"/>
-          <w:sz w:val="24"/>
-          <w:szCs w:val="24"/>
-        </w:rPr>
-      </w:pPr>
-    </w:p>
-    <w:p>
-      <w:pPr>
-        <w:spacing w:after="0" w:line="240" w:lineRule="auto"/>
-        <w:rPr>
-          <w:rFonts w:asciiTheme="minorBidi" w:hAnsiTheme="minorBidi"/>
-          <w:sz w:val="24"/>
-          <w:szCs w:val="24"/>
-        </w:rPr>
-      </w:pPr>
-    </w:p>
-    <w:p>
-      <w:pPr>
-        <w:spacing w:after="0" w:line="240" w:lineRule="auto"/>
-        <w:rPr>
-          <w:rFonts w:asciiTheme="minorBidi" w:hAnsiTheme="minorBidi"/>
-          <w:sz w:val="24"/>
-          <w:szCs w:val="24"/>
-        </w:rPr>
-      </w:pPr>
-    </w:p>
-    <w:p>
-      <w:pPr>
-        <w:spacing w:after="0" w:line="240" w:lineRule="auto"/>
-        <w:rPr>
-          <w:rFonts w:asciiTheme="minorBidi" w:hAnsiTheme="minorBidi"/>
-          <w:sz w:val="24"/>
-          <w:szCs w:val="24"/>
-        </w:rPr>
-      </w:pPr>
-    </w:p>
-    <w:p>
-      <w:pPr>
-        <w:spacing w:after="0" w:line="240" w:lineRule="auto"/>
-        <w:rPr>
-          <w:rFonts w:asciiTheme="minorBidi" w:hAnsiTheme="minorBidi"/>
-          <w:sz w:val="24"/>
-          <w:szCs w:val="24"/>
-        </w:rPr>
-      </w:pPr>
-    </w:p>
-    <w:p>
-      <w:pPr>
-        <w:spacing w:after="0" w:line="240" w:lineRule="auto"/>
-        <w:rPr>
-          <w:rFonts w:asciiTheme="minorBidi" w:hAnsiTheme="minorBidi"/>
-          <w:sz w:val="24"/>
-          <w:szCs w:val="24"/>
-        </w:rPr>
-      </w:pPr>
-    </w:p>
-    <w:p>
-      <w:pPr>
-        <w:spacing w:after="0" w:line="240" w:lineRule="auto"/>
-        <w:rPr>
-          <w:rFonts w:asciiTheme="minorBidi" w:hAnsiTheme="minorBidi"/>
-          <w:sz w:val="24"/>
-          <w:szCs w:val="24"/>
-        </w:rPr>
-      </w:pPr>
-    </w:p>
-    <w:p>
-      <w:pPr>
-        <w:spacing w:after="0" w:line="240" w:lineRule="auto"/>
-        <w:rPr>
-          <w:rFonts w:asciiTheme="minorBidi" w:hAnsiTheme="minorBidi"/>
-          <w:sz w:val="24"/>
-          <w:szCs w:val="24"/>
-        </w:rPr>
-      </w:pPr>
-    </w:p>
-    <w:p>
-      <w:pPr>
-        <w:spacing w:after="0" w:line="240" w:lineRule="auto"/>
-        <w:rPr>
-          <w:rFonts w:asciiTheme="minorBidi" w:hAnsiTheme="minorBidi"/>
-          <w:sz w:val="24"/>
-          <w:szCs w:val="24"/>
-        </w:rPr>
-      </w:pPr>
-    </w:p>
-    <w:p>
-      <w:pPr>
-        <w:spacing w:after="0" w:line="240" w:lineRule="auto"/>
-        <w:rPr>
-          <w:rFonts w:asciiTheme="minorBidi" w:hAnsiTheme="minorBidi"/>
-          <w:sz w:val="24"/>
-          <w:szCs w:val="24"/>
-        </w:rPr>
-      </w:pPr>
-    </w:p>
-    <w:p>
-      <w:pPr>
-        <w:spacing w:after="0" w:line="240" w:lineRule="auto"/>
-        <w:rPr>
-          <w:rFonts w:asciiTheme="minorBidi" w:hAnsiTheme="minorBidi"/>
-          <w:sz w:val="24"/>
-          <w:szCs w:val="24"/>
-        </w:rPr>
-      </w:pPr>
-      <w:r>
-        <w:rPr>
-          <w:rFonts w:asciiTheme="minorBidi" w:hAnsiTheme="minorBidi"/>
-          <w:sz w:val="24"/>
-          <w:szCs w:val="24"/>
-        </w:rPr>
-        <w:t>************* Dev Users*************************</w:t>
-      </w:r>
-    </w:p>
-    <w:p>
-      <w:pPr>
-        <w:spacing w:after="0" w:line="240" w:lineRule="auto"/>
-        <w:rPr>
-          <w:rFonts w:asciiTheme="minorBidi" w:hAnsiTheme="minorBidi"/>
-          <w:sz w:val="24"/>
-          <w:szCs w:val="24"/>
-        </w:rPr>
-      </w:pPr>
-    </w:p>
-    <w:p>
-      <w:pPr>
-        <w:spacing w:after="0" w:line="240" w:lineRule="auto"/>
-        <w:rPr>
-          <w:rFonts w:asciiTheme="minorBidi" w:hAnsiTheme="minorBidi"/>
-          <w:sz w:val="24"/>
-          <w:szCs w:val="24"/>
-        </w:rPr>
-      </w:pPr>
-      <w:r>
-        <w:rPr>
-          <w:rFonts w:asciiTheme="minorBidi" w:hAnsiTheme="minorBidi"/>
-          <w:sz w:val="24"/>
-          <w:szCs w:val="24"/>
-        </w:rPr>
-        <w:t>**</w:t>
-      </w:r>
-      <w:proofErr w:type="gramStart"/>
-      <w:r>
-        <w:rPr>
-          <w:rFonts w:asciiTheme="minorBidi" w:hAnsiTheme="minorBidi"/>
-          <w:sz w:val="24"/>
-          <w:szCs w:val="24"/>
-        </w:rPr>
-        <w:t xml:space="preserve">*  </w:t>
-      </w:r>
-      <w:proofErr w:type="spellStart"/>
-      <w:r>
-        <w:rPr>
-          <w:rFonts w:asciiTheme="minorBidi" w:hAnsiTheme="minorBidi"/>
-          <w:sz w:val="24"/>
-          <w:szCs w:val="24"/>
-        </w:rPr>
-        <w:t>phpmyadmin</w:t>
-      </w:r>
-      <w:proofErr w:type="spellEnd"/>
-      <w:proofErr w:type="gramEnd"/>
-      <w:r>
-        <w:rPr>
-          <w:rFonts w:asciiTheme="minorBidi" w:hAnsiTheme="minorBidi"/>
-          <w:sz w:val="24"/>
-          <w:szCs w:val="24"/>
-        </w:rPr>
-        <w:t xml:space="preserve"> ***</w:t>
-      </w:r>
-    </w:p>
-    <w:p>
-      <w:pPr>
-        <w:spacing w:after="0" w:line="240" w:lineRule="auto"/>
-        <w:rPr>
-          <w:rFonts w:asciiTheme="minorBidi" w:hAnsiTheme="minorBidi"/>
-          <w:sz w:val="24"/>
-          <w:szCs w:val="24"/>
-        </w:rPr>
-      </w:pPr>
-    </w:p>
-    <w:p>
-      <w:pPr>
-        <w:spacing w:after="0" w:line="240" w:lineRule="auto"/>
-        <w:rPr>
-          <w:rFonts w:asciiTheme="minorBidi" w:hAnsiTheme="minorBidi"/>
-          <w:sz w:val="24"/>
-          <w:szCs w:val="24"/>
-        </w:rPr>
-      </w:pPr>
-      <w:r>
-        <w:rPr>
-          <w:rFonts w:asciiTheme="minorBidi" w:hAnsiTheme="minorBidi"/>
-          <w:sz w:val="24"/>
-          <w:szCs w:val="24"/>
-        </w:rPr>
-        <w:t xml:space="preserve">Sam - </w:t>
-      </w:r>
-      <w:proofErr w:type="spellStart"/>
-      <w:r>
-        <w:rPr>
-          <w:rFonts w:asciiTheme="minorBidi" w:hAnsiTheme="minorBidi"/>
-          <w:sz w:val="24"/>
-          <w:szCs w:val="24"/>
-        </w:rPr>
-        <w:t>phpmyadmin</w:t>
-      </w:r>
-      <w:proofErr w:type="spellEnd"/>
-      <w:r>
-        <w:rPr>
-          <w:rFonts w:asciiTheme="minorBidi" w:hAnsiTheme="minorBidi"/>
-          <w:sz w:val="24"/>
-          <w:szCs w:val="24"/>
-        </w:rPr>
-        <w:t>:</w:t>
-      </w:r>
-    </w:p>
-    <w:p>
-      <w:pPr>
-        <w:spacing w:after="0" w:line="240" w:lineRule="auto"/>
-        <w:rPr>
-          <w:rFonts w:asciiTheme="minorBidi" w:hAnsiTheme="minorBidi"/>
-          <w:sz w:val="24"/>
-          <w:szCs w:val="24"/>
-        </w:rPr>
-      </w:pPr>
-      <w:proofErr w:type="gramStart"/>
-      <w:r>
-        <w:rPr>
-          <w:rFonts w:asciiTheme="minorBidi" w:hAnsiTheme="minorBidi"/>
-          <w:sz w:val="24"/>
-          <w:szCs w:val="24"/>
-        </w:rPr>
-        <w:t>user</w:t>
-      </w:r>
-      <w:proofErr w:type="gramEnd"/>
-      <w:r>
-        <w:rPr>
-          <w:rFonts w:asciiTheme="minorBidi" w:hAnsiTheme="minorBidi"/>
-          <w:sz w:val="24"/>
-          <w:szCs w:val="24"/>
-        </w:rPr>
-        <w:t>: glennsp1</w:t>
-      </w:r>
-    </w:p>
-    <w:p>
-      <w:pPr>
-        <w:spacing w:after="0" w:line="240" w:lineRule="auto"/>
-        <w:rPr>
-          <w:rFonts w:asciiTheme="minorBidi" w:hAnsiTheme="minorBidi"/>
-          <w:sz w:val="24"/>
-          <w:szCs w:val="24"/>
-        </w:rPr>
-      </w:pPr>
-      <w:proofErr w:type="spellStart"/>
-      <w:proofErr w:type="gramStart"/>
-      <w:r>
-        <w:rPr>
-          <w:rFonts w:asciiTheme="minorBidi" w:hAnsiTheme="minorBidi"/>
-          <w:sz w:val="24"/>
-          <w:szCs w:val="24"/>
-        </w:rPr>
-        <w:t>passwd</w:t>
-      </w:r>
-      <w:proofErr w:type="spellEnd"/>
-      <w:proofErr w:type="gramEnd"/>
-      <w:r>
-        <w:rPr>
-          <w:rFonts w:asciiTheme="minorBidi" w:hAnsiTheme="minorBidi"/>
-          <w:sz w:val="24"/>
-          <w:szCs w:val="24"/>
-        </w:rPr>
-        <w:t>: S@mG13NNsP1</w:t>
-      </w:r>
-    </w:p>
-    <w:p>
-      <w:pPr>
-        <w:spacing w:after="0" w:line="240" w:lineRule="auto"/>
-        <w:rPr>
-          <w:rFonts w:asciiTheme="minorBidi" w:hAnsiTheme="minorBidi"/>
-          <w:sz w:val="24"/>
-          <w:szCs w:val="24"/>
-        </w:rPr>
-      </w:pPr>
-      <w:r>
-        <w:rPr>
-          <w:rFonts w:asciiTheme="minorBidi" w:hAnsiTheme="minorBidi"/>
-          <w:sz w:val="24"/>
-          <w:szCs w:val="24"/>
-        </w:rPr>
-        <w:t>glennsp1@student.op.ac.nz</w:t>
-      </w:r>
-    </w:p>
-    <w:p>
-      <w:pPr>
-        <w:spacing w:after="0" w:line="240" w:lineRule="auto"/>
-        <w:rPr>
-          <w:rFonts w:asciiTheme="minorBidi" w:hAnsiTheme="minorBidi"/>
-          <w:sz w:val="24"/>
-          <w:szCs w:val="24"/>
-        </w:rPr>
-      </w:pPr>
-    </w:p>
-    <w:p>
-      <w:pPr>
-        <w:spacing w:after="0" w:line="240" w:lineRule="auto"/>
-        <w:rPr>
-          <w:rFonts w:asciiTheme="minorBidi" w:hAnsiTheme="minorBidi"/>
-          <w:sz w:val="24"/>
-          <w:szCs w:val="24"/>
-        </w:rPr>
-      </w:pPr>
-      <w:r>
-        <w:rPr>
-          <w:rFonts w:asciiTheme="minorBidi" w:hAnsiTheme="minorBidi"/>
-          <w:sz w:val="24"/>
-          <w:szCs w:val="24"/>
-        </w:rPr>
-        <w:t xml:space="preserve">Bo - </w:t>
-      </w:r>
-      <w:proofErr w:type="spellStart"/>
-      <w:r>
-        <w:rPr>
-          <w:rFonts w:asciiTheme="minorBidi" w:hAnsiTheme="minorBidi"/>
-          <w:sz w:val="24"/>
-          <w:szCs w:val="24"/>
-        </w:rPr>
-        <w:t>phpmyadmin</w:t>
-      </w:r>
-      <w:proofErr w:type="spellEnd"/>
-      <w:r>
-        <w:rPr>
-          <w:rFonts w:asciiTheme="minorBidi" w:hAnsiTheme="minorBidi"/>
-          <w:sz w:val="24"/>
-          <w:szCs w:val="24"/>
-        </w:rPr>
-        <w:t>:</w:t>
-      </w:r>
-    </w:p>
-    <w:p>
-      <w:pPr>
-        <w:spacing w:after="0" w:line="240" w:lineRule="auto"/>
-        <w:rPr>
-          <w:rFonts w:asciiTheme="minorBidi" w:hAnsiTheme="minorBidi"/>
-          <w:sz w:val="24"/>
-          <w:szCs w:val="24"/>
-        </w:rPr>
-      </w:pPr>
-      <w:proofErr w:type="gramStart"/>
-      <w:r>
-        <w:rPr>
-          <w:rFonts w:asciiTheme="minorBidi" w:hAnsiTheme="minorBidi"/>
-          <w:sz w:val="24"/>
-          <w:szCs w:val="24"/>
-        </w:rPr>
-        <w:t>user</w:t>
-      </w:r>
-      <w:proofErr w:type="gramEnd"/>
-      <w:r>
-        <w:rPr>
-          <w:rFonts w:asciiTheme="minorBidi" w:hAnsiTheme="minorBidi"/>
-          <w:sz w:val="24"/>
-          <w:szCs w:val="24"/>
-        </w:rPr>
-        <w:t>: liub3</w:t>
-      </w:r>
-    </w:p>
-    <w:p>
-      <w:pPr>
-        <w:spacing w:after="0" w:line="240" w:lineRule="auto"/>
-        <w:rPr>
-          <w:rFonts w:asciiTheme="minorBidi" w:hAnsiTheme="minorBidi"/>
-          <w:sz w:val="24"/>
-          <w:szCs w:val="24"/>
-        </w:rPr>
-      </w:pPr>
-      <w:proofErr w:type="spellStart"/>
-      <w:proofErr w:type="gramStart"/>
-      <w:r>
-        <w:rPr>
-          <w:rFonts w:asciiTheme="minorBidi" w:hAnsiTheme="minorBidi"/>
-          <w:sz w:val="24"/>
-          <w:szCs w:val="24"/>
-        </w:rPr>
-        <w:t>passwd</w:t>
-      </w:r>
-      <w:proofErr w:type="spellEnd"/>
-      <w:proofErr w:type="gramEnd"/>
-      <w:r>
-        <w:rPr>
-          <w:rFonts w:asciiTheme="minorBidi" w:hAnsiTheme="minorBidi"/>
-          <w:sz w:val="24"/>
-          <w:szCs w:val="24"/>
-        </w:rPr>
-        <w:t>: L1uB@m00dL3</w:t>
-      </w:r>
-    </w:p>
-    <w:p>
-      <w:pPr>
-        <w:spacing w:after="0" w:line="240" w:lineRule="auto"/>
-        <w:rPr>
-          <w:rFonts w:asciiTheme="minorBidi" w:hAnsiTheme="minorBidi"/>
-          <w:sz w:val="24"/>
-          <w:szCs w:val="24"/>
-        </w:rPr>
-      </w:pPr>
-      <w:r>
-        <w:rPr>
-          <w:rFonts w:asciiTheme="minorBidi" w:hAnsiTheme="minorBidi"/>
-          <w:sz w:val="24"/>
-          <w:szCs w:val="24"/>
-        </w:rPr>
-        <w:t>liub3@student.op.ac.nz</w:t>
-      </w:r>
-    </w:p>
-    <w:p>
-      <w:pPr>
-        <w:spacing w:after="0" w:line="240" w:lineRule="auto"/>
-        <w:rPr>
-          <w:rFonts w:asciiTheme="minorBidi" w:hAnsiTheme="minorBidi"/>
-          <w:sz w:val="24"/>
-          <w:szCs w:val="24"/>
-        </w:rPr>
-      </w:pPr>
-    </w:p>
-    <w:p>
-      <w:pPr>
-        <w:spacing w:after="0" w:line="240" w:lineRule="auto"/>
-        <w:rPr>
-          <w:rFonts w:asciiTheme="minorBidi" w:hAnsiTheme="minorBidi"/>
-          <w:sz w:val="24"/>
-          <w:szCs w:val="24"/>
-        </w:rPr>
-      </w:pPr>
-      <w:proofErr w:type="gramStart"/>
-      <w:r>
-        <w:rPr>
-          <w:rFonts w:asciiTheme="minorBidi" w:hAnsiTheme="minorBidi"/>
-          <w:sz w:val="24"/>
-          <w:szCs w:val="24"/>
-        </w:rPr>
-        <w:t>droid</w:t>
-      </w:r>
-      <w:proofErr w:type="gramEnd"/>
-      <w:r>
-        <w:rPr>
-          <w:rFonts w:asciiTheme="minorBidi" w:hAnsiTheme="minorBidi"/>
-          <w:sz w:val="24"/>
-          <w:szCs w:val="24"/>
-        </w:rPr>
-        <w:t xml:space="preserve"> User - Moodle:</w:t>
-      </w:r>
-    </w:p>
-    <w:p>
-      <w:pPr>
-        <w:spacing w:after="0" w:line="240" w:lineRule="auto"/>
-        <w:rPr>
-          <w:rFonts w:asciiTheme="minorBidi" w:hAnsiTheme="minorBidi"/>
-          <w:sz w:val="24"/>
-          <w:szCs w:val="24"/>
-        </w:rPr>
-      </w:pPr>
-      <w:proofErr w:type="gramStart"/>
-      <w:r>
-        <w:rPr>
-          <w:rFonts w:asciiTheme="minorBidi" w:hAnsiTheme="minorBidi"/>
-          <w:sz w:val="24"/>
-          <w:szCs w:val="24"/>
-        </w:rPr>
-        <w:t>user</w:t>
-      </w:r>
-      <w:proofErr w:type="gramEnd"/>
-      <w:r>
-        <w:rPr>
-          <w:rFonts w:asciiTheme="minorBidi" w:hAnsiTheme="minorBidi"/>
-          <w:sz w:val="24"/>
-          <w:szCs w:val="24"/>
-        </w:rPr>
-        <w:t>: droid</w:t>
-      </w:r>
-    </w:p>
-    <w:p>
-      <w:pPr>
-        <w:spacing w:after="0" w:line="240" w:lineRule="auto"/>
-        <w:rPr>
-          <w:rFonts w:asciiTheme="minorBidi" w:hAnsiTheme="minorBidi"/>
-          <w:sz w:val="24"/>
-          <w:szCs w:val="24"/>
-        </w:rPr>
-      </w:pPr>
-      <w:proofErr w:type="spellStart"/>
-      <w:proofErr w:type="gramStart"/>
-      <w:r>
-        <w:rPr>
-          <w:rFonts w:asciiTheme="minorBidi" w:hAnsiTheme="minorBidi"/>
-          <w:sz w:val="24"/>
-          <w:szCs w:val="24"/>
-        </w:rPr>
-        <w:t>passwd</w:t>
-      </w:r>
-      <w:proofErr w:type="spellEnd"/>
-      <w:proofErr w:type="gramEnd"/>
-      <w:r>
-        <w:rPr>
-          <w:rFonts w:asciiTheme="minorBidi" w:hAnsiTheme="minorBidi"/>
-          <w:sz w:val="24"/>
-          <w:szCs w:val="24"/>
-        </w:rPr>
-        <w:t>: uSer@Dro1d</w:t>
-      </w:r>
-    </w:p>
-    <w:p>
-      <w:pPr>
-        <w:spacing w:after="0" w:line="240" w:lineRule="auto"/>
-        <w:rPr>
-          <w:rFonts w:asciiTheme="minorBidi" w:hAnsiTheme="minorBidi"/>
-          <w:sz w:val="24"/>
-          <w:szCs w:val="24"/>
-        </w:rPr>
-      </w:pPr>
-    </w:p>
-    <w:p>
-      <w:pPr>
-        <w:spacing w:after="0" w:line="240" w:lineRule="auto"/>
-        <w:rPr>
-          <w:rFonts w:asciiTheme="minorBidi" w:hAnsiTheme="minorBidi"/>
-          <w:sz w:val="24"/>
-          <w:szCs w:val="24"/>
-        </w:rPr>
-      </w:pPr>
-      <w:r>
-        <w:rPr>
-          <w:rFonts w:asciiTheme="minorBidi" w:hAnsiTheme="minorBidi"/>
-          <w:sz w:val="24"/>
-          <w:szCs w:val="24"/>
-        </w:rPr>
-        <w:t>Jay - Moodle:</w:t>
-      </w:r>
-    </w:p>
-    <w:p>
-      <w:pPr>
-        <w:spacing w:after="0" w:line="240" w:lineRule="auto"/>
-        <w:rPr>
-          <w:rFonts w:asciiTheme="minorBidi" w:hAnsiTheme="minorBidi"/>
-          <w:sz w:val="24"/>
-          <w:szCs w:val="24"/>
-        </w:rPr>
-      </w:pPr>
-      <w:proofErr w:type="gramStart"/>
-      <w:r>
-        <w:rPr>
-          <w:rFonts w:asciiTheme="minorBidi" w:hAnsiTheme="minorBidi"/>
-          <w:sz w:val="24"/>
-          <w:szCs w:val="24"/>
-        </w:rPr>
-        <w:t>user</w:t>
-      </w:r>
-      <w:proofErr w:type="gramEnd"/>
-      <w:r>
-        <w:rPr>
-          <w:rFonts w:asciiTheme="minorBidi" w:hAnsiTheme="minorBidi"/>
-          <w:sz w:val="24"/>
-          <w:szCs w:val="24"/>
-        </w:rPr>
-        <w:t>: steeljm1</w:t>
-      </w:r>
-    </w:p>
-    <w:p>
-      <w:pPr>
-        <w:spacing w:after="0" w:line="240" w:lineRule="auto"/>
-        <w:rPr>
-          <w:rFonts w:asciiTheme="minorBidi" w:hAnsiTheme="minorBidi"/>
-          <w:sz w:val="24"/>
-          <w:szCs w:val="24"/>
-        </w:rPr>
-      </w:pPr>
-      <w:proofErr w:type="spellStart"/>
-      <w:proofErr w:type="gramStart"/>
-      <w:r>
-        <w:rPr>
-          <w:rFonts w:asciiTheme="minorBidi" w:hAnsiTheme="minorBidi"/>
-          <w:sz w:val="24"/>
-          <w:szCs w:val="24"/>
-        </w:rPr>
-        <w:t>passwd</w:t>
-      </w:r>
-      <w:proofErr w:type="spellEnd"/>
-      <w:proofErr w:type="gramEnd"/>
-      <w:r>
-        <w:rPr>
-          <w:rFonts w:asciiTheme="minorBidi" w:hAnsiTheme="minorBidi"/>
-          <w:sz w:val="24"/>
-          <w:szCs w:val="24"/>
-        </w:rPr>
-        <w:t>: L3thE@th3r1</w:t>
-      </w:r>
-    </w:p>
-    <w:p>
-      <w:pPr>
-        <w:spacing w:after="0" w:line="240" w:lineRule="auto"/>
-        <w:rPr>
-          <w:rFonts w:asciiTheme="minorBidi" w:hAnsiTheme="minorBidi"/>
-          <w:sz w:val="24"/>
-          <w:szCs w:val="24"/>
-        </w:rPr>
-      </w:pPr>
-      <w:r>
-        <w:rPr>
-          <w:rFonts w:asciiTheme="minorBidi" w:hAnsiTheme="minorBidi"/>
-          <w:sz w:val="24"/>
-          <w:szCs w:val="24"/>
-        </w:rPr>
-        <w:t>---------------------------------------</w:t>
-      </w:r>
     </w:p>
     <w:p>
       <w:pPr>

</xml_diff>

<commit_message>
update ss lecturer psswd
</commit_message>
<xml_diff>
--- a/client_documents/sys_admin/Visual Midwifery System Administration.docx
+++ b/client_documents/sys_admin/Visual Midwifery System Administration.docx
@@ -306,37 +306,7 @@
           <w:sz w:val="24"/>
           <w:szCs w:val="24"/>
         </w:rPr>
-        <w:t>U</w:t>
-      </w:r>
-      <w:r>
-        <w:rPr>
-          <w:rFonts w:asciiTheme="minorBidi" w:hAnsiTheme="minorBidi"/>
-          <w:b/>
-          <w:bCs/>
-          <w:sz w:val="24"/>
-          <w:szCs w:val="24"/>
-        </w:rPr>
-        <w:t>ser</w:t>
-      </w:r>
-      <w:r>
-        <w:rPr>
-          <w:rFonts w:asciiTheme="minorBidi" w:hAnsiTheme="minorBidi"/>
-          <w:b/>
-          <w:bCs/>
-          <w:sz w:val="24"/>
-          <w:szCs w:val="24"/>
-        </w:rPr>
-        <w:t xml:space="preserve"> Name</w:t>
-      </w:r>
-      <w:r>
-        <w:rPr>
-          <w:rFonts w:asciiTheme="minorBidi" w:hAnsiTheme="minorBidi"/>
-          <w:b/>
-          <w:bCs/>
-          <w:sz w:val="24"/>
-          <w:szCs w:val="24"/>
-        </w:rPr>
-        <w:t>:</w:t>
+        <w:t>User Name:</w:t>
       </w:r>
       <w:r>
         <w:rPr>
@@ -364,37 +334,7 @@
           <w:sz w:val="24"/>
           <w:szCs w:val="24"/>
         </w:rPr>
-        <w:t>P</w:t>
-      </w:r>
-      <w:r>
-        <w:rPr>
-          <w:rFonts w:asciiTheme="minorBidi" w:hAnsiTheme="minorBidi"/>
-          <w:b/>
-          <w:bCs/>
-          <w:sz w:val="24"/>
-          <w:szCs w:val="24"/>
-        </w:rPr>
-        <w:t>assw</w:t>
-      </w:r>
-      <w:r>
-        <w:rPr>
-          <w:rFonts w:asciiTheme="minorBidi" w:hAnsiTheme="minorBidi"/>
-          <w:b/>
-          <w:bCs/>
-          <w:sz w:val="24"/>
-          <w:szCs w:val="24"/>
-        </w:rPr>
-        <w:t>or</w:t>
-      </w:r>
-      <w:r>
-        <w:rPr>
-          <w:rFonts w:asciiTheme="minorBidi" w:hAnsiTheme="minorBidi"/>
-          <w:b/>
-          <w:bCs/>
-          <w:sz w:val="24"/>
-          <w:szCs w:val="24"/>
-        </w:rPr>
-        <w:t>d:</w:t>
+        <w:t>Password:</w:t>
       </w:r>
       <w:r>
         <w:rPr>
@@ -453,17 +393,7 @@
           <w:sz w:val="24"/>
           <w:szCs w:val="24"/>
         </w:rPr>
-        <w:t>U</w:t>
-      </w:r>
-      <w:r>
-        <w:rPr>
-          <w:rFonts w:asciiTheme="minorBidi" w:hAnsiTheme="minorBidi"/>
-          <w:b/>
-          <w:bCs/>
-          <w:sz w:val="24"/>
-          <w:szCs w:val="24"/>
-        </w:rPr>
-        <w:t>ser:</w:t>
+        <w:t>User:</w:t>
       </w:r>
       <w:r>
         <w:rPr>
@@ -491,37 +421,7 @@
           <w:sz w:val="24"/>
           <w:szCs w:val="24"/>
         </w:rPr>
-        <w:t>P</w:t>
-      </w:r>
-      <w:r>
-        <w:rPr>
-          <w:rFonts w:asciiTheme="minorBidi" w:hAnsiTheme="minorBidi"/>
-          <w:b/>
-          <w:bCs/>
-          <w:sz w:val="24"/>
-          <w:szCs w:val="24"/>
-        </w:rPr>
-        <w:t>assw</w:t>
-      </w:r>
-      <w:r>
-        <w:rPr>
-          <w:rFonts w:asciiTheme="minorBidi" w:hAnsiTheme="minorBidi"/>
-          <w:b/>
-          <w:bCs/>
-          <w:sz w:val="24"/>
-          <w:szCs w:val="24"/>
-        </w:rPr>
-        <w:t>or</w:t>
-      </w:r>
-      <w:r>
-        <w:rPr>
-          <w:rFonts w:asciiTheme="minorBidi" w:hAnsiTheme="minorBidi"/>
-          <w:b/>
-          <w:bCs/>
-          <w:sz w:val="24"/>
-          <w:szCs w:val="24"/>
-        </w:rPr>
-        <w:t>d:</w:t>
+        <w:t>Password:</w:t>
       </w:r>
       <w:r>
         <w:rPr>
@@ -576,7 +476,598 @@
           <w:sz w:val="24"/>
           <w:szCs w:val="24"/>
         </w:rPr>
-        <w:t>Admin</w:t>
+        <w:t>Admin Account:</w:t>
+      </w:r>
+    </w:p>
+    <w:p>
+      <w:pPr>
+        <w:spacing w:after="0" w:line="240" w:lineRule="auto"/>
+        <w:rPr>
+          <w:rFonts w:asciiTheme="minorBidi" w:hAnsiTheme="minorBidi"/>
+          <w:sz w:val="24"/>
+          <w:szCs w:val="24"/>
+        </w:rPr>
+      </w:pPr>
+      <w:r>
+        <w:rPr>
+          <w:rFonts w:asciiTheme="minorBidi" w:hAnsiTheme="minorBidi"/>
+          <w:b/>
+          <w:bCs/>
+          <w:sz w:val="24"/>
+          <w:szCs w:val="24"/>
+        </w:rPr>
+        <w:t>User:</w:t>
+      </w:r>
+      <w:r>
+        <w:rPr>
+          <w:rFonts w:asciiTheme="minorBidi" w:hAnsiTheme="minorBidi"/>
+          <w:sz w:val="24"/>
+          <w:szCs w:val="24"/>
+        </w:rPr>
+        <w:t xml:space="preserve"> </w:t>
+      </w:r>
+      <w:proofErr w:type="spellStart"/>
+      <w:r>
+        <w:rPr>
+          <w:rFonts w:asciiTheme="minorBidi" w:hAnsiTheme="minorBidi"/>
+          <w:sz w:val="24"/>
+          <w:szCs w:val="24"/>
+        </w:rPr>
+        <w:t>moodleadmin</w:t>
+      </w:r>
+      <w:proofErr w:type="spellEnd"/>
+    </w:p>
+    <w:p>
+      <w:pPr>
+        <w:spacing w:after="0" w:line="240" w:lineRule="auto"/>
+        <w:rPr>
+          <w:rFonts w:asciiTheme="minorBidi" w:hAnsiTheme="minorBidi"/>
+          <w:sz w:val="24"/>
+          <w:szCs w:val="24"/>
+        </w:rPr>
+      </w:pPr>
+      <w:r>
+        <w:rPr>
+          <w:rFonts w:asciiTheme="minorBidi" w:hAnsiTheme="minorBidi"/>
+          <w:b/>
+          <w:bCs/>
+          <w:sz w:val="24"/>
+          <w:szCs w:val="24"/>
+        </w:rPr>
+        <w:t>Password:</w:t>
+      </w:r>
+      <w:r>
+        <w:rPr>
+          <w:rFonts w:asciiTheme="minorBidi" w:hAnsiTheme="minorBidi"/>
+          <w:sz w:val="24"/>
+          <w:szCs w:val="24"/>
+        </w:rPr>
+        <w:t xml:space="preserve"> M3d@m00d13Db</w:t>
+      </w:r>
+    </w:p>
+    <w:p>
+      <w:pPr>
+        <w:spacing w:after="0" w:line="240" w:lineRule="auto"/>
+        <w:rPr>
+          <w:rFonts w:asciiTheme="minorBidi" w:hAnsiTheme="minorBidi"/>
+          <w:sz w:val="24"/>
+          <w:szCs w:val="24"/>
+        </w:rPr>
+      </w:pPr>
+    </w:p>
+    <w:p>
+      <w:pPr>
+        <w:spacing w:after="0" w:line="240" w:lineRule="auto"/>
+        <w:rPr>
+          <w:rFonts w:asciiTheme="minorBidi" w:hAnsiTheme="minorBidi"/>
+          <w:sz w:val="24"/>
+          <w:szCs w:val="24"/>
+        </w:rPr>
+      </w:pPr>
+      <w:proofErr w:type="spellStart"/>
+      <w:r>
+        <w:rPr>
+          <w:rFonts w:asciiTheme="minorBidi" w:hAnsiTheme="minorBidi"/>
+          <w:sz w:val="24"/>
+          <w:szCs w:val="24"/>
+        </w:rPr>
+        <w:t>Adminuser</w:t>
+      </w:r>
+      <w:proofErr w:type="spellEnd"/>
+      <w:r>
+        <w:rPr>
+          <w:rFonts w:asciiTheme="minorBidi" w:hAnsiTheme="minorBidi"/>
+          <w:sz w:val="24"/>
+          <w:szCs w:val="24"/>
+        </w:rPr>
+        <w:t>:</w:t>
+      </w:r>
+    </w:p>
+    <w:p>
+      <w:pPr>
+        <w:spacing w:after="0" w:line="240" w:lineRule="auto"/>
+        <w:rPr>
+          <w:rFonts w:asciiTheme="minorBidi" w:hAnsiTheme="minorBidi"/>
+          <w:sz w:val="24"/>
+          <w:szCs w:val="24"/>
+        </w:rPr>
+      </w:pPr>
+      <w:r>
+        <w:rPr>
+          <w:rFonts w:asciiTheme="minorBidi" w:hAnsiTheme="minorBidi"/>
+          <w:b/>
+          <w:bCs/>
+          <w:sz w:val="24"/>
+          <w:szCs w:val="24"/>
+        </w:rPr>
+        <w:t>User:</w:t>
+      </w:r>
+      <w:r>
+        <w:rPr>
+          <w:rFonts w:asciiTheme="minorBidi" w:hAnsiTheme="minorBidi"/>
+          <w:sz w:val="24"/>
+          <w:szCs w:val="24"/>
+        </w:rPr>
+        <w:t xml:space="preserve"> </w:t>
+      </w:r>
+      <w:proofErr w:type="spellStart"/>
+      <w:r>
+        <w:rPr>
+          <w:rFonts w:asciiTheme="minorBidi" w:hAnsiTheme="minorBidi"/>
+          <w:sz w:val="24"/>
+          <w:szCs w:val="24"/>
+        </w:rPr>
+        <w:t>moodleuser</w:t>
+      </w:r>
+      <w:proofErr w:type="spellEnd"/>
+      <w:r>
+        <w:rPr>
+          <w:rFonts w:asciiTheme="minorBidi" w:hAnsiTheme="minorBidi"/>
+          <w:sz w:val="24"/>
+          <w:szCs w:val="24"/>
+        </w:rPr>
+        <w:t xml:space="preserve">    @</w:t>
+      </w:r>
+      <w:proofErr w:type="spellStart"/>
+      <w:r>
+        <w:rPr>
+          <w:rFonts w:asciiTheme="minorBidi" w:hAnsiTheme="minorBidi"/>
+          <w:sz w:val="24"/>
+          <w:szCs w:val="24"/>
+        </w:rPr>
+        <w:t>localhost</w:t>
+      </w:r>
+      <w:proofErr w:type="spellEnd"/>
+    </w:p>
+    <w:p>
+      <w:pPr>
+        <w:spacing w:after="0" w:line="240" w:lineRule="auto"/>
+        <w:rPr>
+          <w:rFonts w:asciiTheme="minorBidi" w:hAnsiTheme="minorBidi"/>
+          <w:sz w:val="24"/>
+          <w:szCs w:val="24"/>
+        </w:rPr>
+      </w:pPr>
+      <w:r>
+        <w:rPr>
+          <w:rFonts w:asciiTheme="minorBidi" w:hAnsiTheme="minorBidi"/>
+          <w:b/>
+          <w:bCs/>
+          <w:sz w:val="24"/>
+          <w:szCs w:val="24"/>
+        </w:rPr>
+        <w:t>Password:</w:t>
+      </w:r>
+      <w:r>
+        <w:rPr>
+          <w:rFonts w:asciiTheme="minorBidi" w:hAnsiTheme="minorBidi"/>
+          <w:sz w:val="24"/>
+          <w:szCs w:val="24"/>
+        </w:rPr>
+        <w:t xml:space="preserve"> M3dm00d13Db</w:t>
+      </w:r>
+    </w:p>
+    <w:p>
+      <w:pPr>
+        <w:spacing w:after="0" w:line="240" w:lineRule="auto"/>
+        <w:rPr>
+          <w:rFonts w:asciiTheme="minorBidi" w:hAnsiTheme="minorBidi"/>
+          <w:sz w:val="24"/>
+          <w:szCs w:val="24"/>
+        </w:rPr>
+      </w:pPr>
+    </w:p>
+    <w:p>
+      <w:pPr>
+        <w:spacing w:after="0" w:line="240" w:lineRule="auto"/>
+        <w:rPr>
+          <w:rFonts w:asciiTheme="minorBidi" w:hAnsiTheme="minorBidi"/>
+          <w:b/>
+          <w:bCs/>
+          <w:sz w:val="24"/>
+          <w:szCs w:val="24"/>
+        </w:rPr>
+      </w:pPr>
+      <w:r>
+        <w:rPr>
+          <w:rFonts w:asciiTheme="minorBidi" w:hAnsiTheme="minorBidi"/>
+          <w:b/>
+          <w:bCs/>
+          <w:sz w:val="24"/>
+          <w:szCs w:val="24"/>
+        </w:rPr>
+        <w:t xml:space="preserve">Moodle Custom Role: </w:t>
+      </w:r>
+    </w:p>
+    <w:p>
+      <w:pPr>
+        <w:spacing w:after="0" w:line="240" w:lineRule="auto"/>
+        <w:rPr>
+          <w:rFonts w:asciiTheme="minorBidi" w:hAnsiTheme="minorBidi"/>
+          <w:sz w:val="24"/>
+          <w:szCs w:val="24"/>
+        </w:rPr>
+      </w:pPr>
+      <w:r>
+        <w:rPr>
+          <w:rFonts w:asciiTheme="minorBidi" w:hAnsiTheme="minorBidi"/>
+          <w:sz w:val="24"/>
+          <w:szCs w:val="24"/>
+        </w:rPr>
+        <w:t>This role is specifically for lecturers.  The main purpose of this custom role is to disable the accidental deletion of the quizzes in the Visual Midwifery course.</w:t>
+      </w:r>
+    </w:p>
+    <w:p>
+      <w:pPr>
+        <w:spacing w:after="0" w:line="240" w:lineRule="auto"/>
+        <w:rPr>
+          <w:rFonts w:asciiTheme="minorBidi" w:hAnsiTheme="minorBidi"/>
+          <w:sz w:val="24"/>
+          <w:szCs w:val="24"/>
+        </w:rPr>
+      </w:pPr>
+    </w:p>
+    <w:p>
+      <w:pPr>
+        <w:spacing w:after="0" w:line="240" w:lineRule="auto"/>
+        <w:rPr>
+          <w:rFonts w:asciiTheme="minorBidi" w:hAnsiTheme="minorBidi"/>
+          <w:sz w:val="24"/>
+          <w:szCs w:val="24"/>
+        </w:rPr>
+      </w:pPr>
+      <w:r>
+        <w:rPr>
+          <w:rFonts w:asciiTheme="minorBidi" w:hAnsiTheme="minorBidi"/>
+          <w:b/>
+          <w:bCs/>
+          <w:sz w:val="24"/>
+          <w:szCs w:val="24"/>
+        </w:rPr>
+        <w:t>Role Name:</w:t>
+      </w:r>
+      <w:r>
+        <w:rPr>
+          <w:rFonts w:asciiTheme="minorBidi" w:hAnsiTheme="minorBidi"/>
+          <w:sz w:val="24"/>
+          <w:szCs w:val="24"/>
+        </w:rPr>
+        <w:t xml:space="preserve"> </w:t>
+      </w:r>
+      <w:proofErr w:type="spellStart"/>
+      <w:r>
+        <w:rPr>
+          <w:rFonts w:asciiTheme="minorBidi" w:hAnsiTheme="minorBidi"/>
+          <w:sz w:val="24"/>
+          <w:szCs w:val="24"/>
+        </w:rPr>
+        <w:t>Oplecturer</w:t>
+      </w:r>
+      <w:proofErr w:type="spellEnd"/>
+      <w:r>
+        <w:rPr>
+          <w:rFonts w:asciiTheme="minorBidi" w:hAnsiTheme="minorBidi"/>
+          <w:sz w:val="24"/>
+          <w:szCs w:val="24"/>
+        </w:rPr>
+        <w:t>/</w:t>
+      </w:r>
+      <w:proofErr w:type="spellStart"/>
+      <w:r>
+        <w:rPr>
+          <w:rFonts w:asciiTheme="minorBidi" w:hAnsiTheme="minorBidi"/>
+          <w:sz w:val="24"/>
+          <w:szCs w:val="24"/>
+        </w:rPr>
+        <w:t>opLecturer</w:t>
+      </w:r>
+      <w:proofErr w:type="spellEnd"/>
+    </w:p>
+    <w:p>
+      <w:pPr>
+        <w:spacing w:after="0" w:line="240" w:lineRule="auto"/>
+        <w:rPr>
+          <w:rFonts w:asciiTheme="minorBidi" w:hAnsiTheme="minorBidi"/>
+          <w:sz w:val="24"/>
+          <w:szCs w:val="24"/>
+        </w:rPr>
+      </w:pPr>
+    </w:p>
+    <w:p>
+      <w:pPr>
+        <w:spacing w:after="0" w:line="240" w:lineRule="auto"/>
+        <w:rPr>
+          <w:rFonts w:asciiTheme="minorBidi" w:hAnsiTheme="minorBidi"/>
+          <w:sz w:val="24"/>
+          <w:szCs w:val="24"/>
+        </w:rPr>
+      </w:pPr>
+      <w:r>
+        <w:rPr>
+          <w:rFonts w:asciiTheme="minorBidi" w:hAnsiTheme="minorBidi"/>
+          <w:sz w:val="24"/>
+          <w:szCs w:val="24"/>
+        </w:rPr>
+        <w:t>OP Lecturer Account Login:</w:t>
+      </w:r>
+    </w:p>
+    <w:p>
+      <w:pPr>
+        <w:spacing w:after="0" w:line="240" w:lineRule="auto"/>
+        <w:rPr>
+          <w:rFonts w:asciiTheme="minorBidi" w:hAnsiTheme="minorBidi"/>
+          <w:sz w:val="24"/>
+          <w:szCs w:val="24"/>
+        </w:rPr>
+      </w:pPr>
+      <w:r>
+        <w:rPr>
+          <w:rFonts w:asciiTheme="minorBidi" w:hAnsiTheme="minorBidi"/>
+          <w:b/>
+          <w:bCs/>
+          <w:sz w:val="24"/>
+          <w:szCs w:val="24"/>
+        </w:rPr>
+        <w:t>Username:</w:t>
+      </w:r>
+      <w:r>
+        <w:rPr>
+          <w:rFonts w:asciiTheme="minorBidi" w:hAnsiTheme="minorBidi"/>
+          <w:sz w:val="24"/>
+          <w:szCs w:val="24"/>
+        </w:rPr>
+        <w:t xml:space="preserve"> </w:t>
+      </w:r>
+      <w:proofErr w:type="spellStart"/>
+      <w:r>
+        <w:rPr>
+          <w:rFonts w:asciiTheme="minorBidi" w:hAnsiTheme="minorBidi"/>
+          <w:sz w:val="24"/>
+          <w:szCs w:val="24"/>
+        </w:rPr>
+        <w:t>oplecturer</w:t>
+      </w:r>
+      <w:proofErr w:type="spellEnd"/>
+    </w:p>
+    <w:p>
+      <w:pPr>
+        <w:spacing w:after="0" w:line="240" w:lineRule="auto"/>
+        <w:rPr>
+          <w:rFonts w:asciiTheme="minorBidi" w:hAnsiTheme="minorBidi"/>
+          <w:sz w:val="24"/>
+          <w:szCs w:val="24"/>
+        </w:rPr>
+      </w:pPr>
+      <w:r>
+        <w:rPr>
+          <w:rFonts w:asciiTheme="minorBidi" w:hAnsiTheme="minorBidi"/>
+          <w:b/>
+          <w:bCs/>
+          <w:sz w:val="24"/>
+          <w:szCs w:val="24"/>
+        </w:rPr>
+        <w:t>Password:</w:t>
+      </w:r>
+      <w:r>
+        <w:rPr>
+          <w:rFonts w:asciiTheme="minorBidi" w:hAnsiTheme="minorBidi"/>
+          <w:sz w:val="24"/>
+          <w:szCs w:val="24"/>
+        </w:rPr>
+        <w:t xml:space="preserve"> 0pM3dL@mP</w:t>
+      </w:r>
+    </w:p>
+    <w:p>
+      <w:pPr>
+        <w:spacing w:after="0" w:line="240" w:lineRule="auto"/>
+        <w:rPr>
+          <w:rFonts w:asciiTheme="minorBidi" w:hAnsiTheme="minorBidi"/>
+          <w:sz w:val="24"/>
+          <w:szCs w:val="24"/>
+        </w:rPr>
+      </w:pPr>
+    </w:p>
+    <w:p>
+      <w:pPr>
+        <w:pStyle w:val="Heading2"/>
+        <w:spacing w:before="0" w:line="240" w:lineRule="auto"/>
+        <w:rPr>
+          <w:rFonts w:asciiTheme="minorBidi" w:hAnsiTheme="minorBidi" w:cstheme="minorBidi"/>
+          <w:sz w:val="24"/>
+          <w:szCs w:val="24"/>
+        </w:rPr>
+      </w:pPr>
+      <w:proofErr w:type="spellStart"/>
+      <w:r>
+        <w:rPr>
+          <w:rFonts w:asciiTheme="minorBidi" w:hAnsiTheme="minorBidi" w:cstheme="minorBidi"/>
+          <w:sz w:val="24"/>
+          <w:szCs w:val="24"/>
+        </w:rPr>
+        <w:t>SilverStripe</w:t>
+      </w:r>
+      <w:proofErr w:type="spellEnd"/>
+    </w:p>
+    <w:p>
+      <w:pPr>
+        <w:spacing w:after="0" w:line="240" w:lineRule="auto"/>
+        <w:rPr>
+          <w:rFonts w:asciiTheme="minorBidi" w:hAnsiTheme="minorBidi"/>
+          <w:sz w:val="24"/>
+          <w:szCs w:val="24"/>
+        </w:rPr>
+      </w:pPr>
+      <w:r>
+        <w:rPr>
+          <w:rFonts w:asciiTheme="minorBidi" w:hAnsiTheme="minorBidi"/>
+          <w:sz w:val="24"/>
+          <w:szCs w:val="24"/>
+        </w:rPr>
+        <w:t>Admin User:</w:t>
+      </w:r>
+    </w:p>
+    <w:p>
+      <w:pPr>
+        <w:spacing w:after="0" w:line="240" w:lineRule="auto"/>
+        <w:rPr>
+          <w:rFonts w:asciiTheme="minorBidi" w:hAnsiTheme="minorBidi"/>
+          <w:sz w:val="24"/>
+          <w:szCs w:val="24"/>
+        </w:rPr>
+      </w:pPr>
+      <w:r>
+        <w:rPr>
+          <w:rFonts w:asciiTheme="minorBidi" w:hAnsiTheme="minorBidi"/>
+          <w:b/>
+          <w:bCs/>
+          <w:sz w:val="24"/>
+          <w:szCs w:val="24"/>
+        </w:rPr>
+        <w:t>U</w:t>
+      </w:r>
+      <w:r>
+        <w:rPr>
+          <w:rFonts w:asciiTheme="minorBidi" w:hAnsiTheme="minorBidi"/>
+          <w:b/>
+          <w:bCs/>
+          <w:sz w:val="24"/>
+          <w:szCs w:val="24"/>
+        </w:rPr>
+        <w:t>ser</w:t>
+      </w:r>
+      <w:r>
+        <w:rPr>
+          <w:rFonts w:asciiTheme="minorBidi" w:hAnsiTheme="minorBidi"/>
+          <w:b/>
+          <w:bCs/>
+          <w:sz w:val="24"/>
+          <w:szCs w:val="24"/>
+        </w:rPr>
+        <w:t xml:space="preserve"> Name</w:t>
+      </w:r>
+      <w:r>
+        <w:rPr>
+          <w:rFonts w:asciiTheme="minorBidi" w:hAnsiTheme="minorBidi"/>
+          <w:b/>
+          <w:bCs/>
+          <w:sz w:val="24"/>
+          <w:szCs w:val="24"/>
+        </w:rPr>
+        <w:t>:</w:t>
+      </w:r>
+      <w:r>
+        <w:rPr>
+          <w:rFonts w:asciiTheme="minorBidi" w:hAnsiTheme="minorBidi"/>
+          <w:sz w:val="24"/>
+          <w:szCs w:val="24"/>
+        </w:rPr>
+        <w:t xml:space="preserve"> admin</w:t>
+      </w:r>
+    </w:p>
+    <w:p>
+      <w:pPr>
+        <w:spacing w:after="0" w:line="240" w:lineRule="auto"/>
+        <w:rPr>
+          <w:rFonts w:asciiTheme="minorBidi" w:hAnsiTheme="minorBidi"/>
+          <w:sz w:val="24"/>
+          <w:szCs w:val="24"/>
+        </w:rPr>
+      </w:pPr>
+      <w:r>
+        <w:rPr>
+          <w:rFonts w:asciiTheme="minorBidi" w:hAnsiTheme="minorBidi"/>
+          <w:b/>
+          <w:bCs/>
+          <w:sz w:val="24"/>
+          <w:szCs w:val="24"/>
+        </w:rPr>
+        <w:t>P</w:t>
+      </w:r>
+      <w:r>
+        <w:rPr>
+          <w:rFonts w:asciiTheme="minorBidi" w:hAnsiTheme="minorBidi"/>
+          <w:b/>
+          <w:bCs/>
+          <w:sz w:val="24"/>
+          <w:szCs w:val="24"/>
+        </w:rPr>
+        <w:t>assw</w:t>
+      </w:r>
+      <w:r>
+        <w:rPr>
+          <w:rFonts w:asciiTheme="minorBidi" w:hAnsiTheme="minorBidi"/>
+          <w:b/>
+          <w:bCs/>
+          <w:sz w:val="24"/>
+          <w:szCs w:val="24"/>
+        </w:rPr>
+        <w:t>or</w:t>
+      </w:r>
+      <w:r>
+        <w:rPr>
+          <w:rFonts w:asciiTheme="minorBidi" w:hAnsiTheme="minorBidi"/>
+          <w:b/>
+          <w:bCs/>
+          <w:sz w:val="24"/>
+          <w:szCs w:val="24"/>
+        </w:rPr>
+        <w:t>d:</w:t>
+      </w:r>
+      <w:r>
+        <w:rPr>
+          <w:rFonts w:asciiTheme="minorBidi" w:hAnsiTheme="minorBidi"/>
+          <w:sz w:val="24"/>
+          <w:szCs w:val="24"/>
+        </w:rPr>
+        <w:t xml:space="preserve"> M3dL@mP</w:t>
+      </w:r>
+    </w:p>
+    <w:p>
+      <w:pPr>
+        <w:spacing w:after="0" w:line="240" w:lineRule="auto"/>
+        <w:rPr>
+          <w:rFonts w:asciiTheme="minorBidi" w:hAnsiTheme="minorBidi"/>
+          <w:sz w:val="24"/>
+          <w:szCs w:val="24"/>
+        </w:rPr>
+      </w:pPr>
+    </w:p>
+    <w:p>
+      <w:pPr>
+        <w:spacing w:after="0" w:line="240" w:lineRule="auto"/>
+        <w:rPr>
+          <w:rFonts w:asciiTheme="minorBidi" w:hAnsiTheme="minorBidi"/>
+          <w:sz w:val="24"/>
+          <w:szCs w:val="24"/>
+        </w:rPr>
+      </w:pPr>
+      <w:r>
+        <w:rPr>
+          <w:rFonts w:asciiTheme="minorBidi" w:hAnsiTheme="minorBidi"/>
+          <w:sz w:val="24"/>
+          <w:szCs w:val="24"/>
+        </w:rPr>
+        <w:t>Lecturer</w:t>
       </w:r>
       <w:r>
         <w:rPr>
@@ -585,492 +1076,6 @@
           <w:szCs w:val="24"/>
         </w:rPr>
         <w:t xml:space="preserve"> Account</w:t>
-      </w:r>
-      <w:r>
-        <w:rPr>
-          <w:rFonts w:asciiTheme="minorBidi" w:hAnsiTheme="minorBidi"/>
-          <w:sz w:val="24"/>
-          <w:szCs w:val="24"/>
-        </w:rPr>
-        <w:t>:</w:t>
-      </w:r>
-    </w:p>
-    <w:p>
-      <w:pPr>
-        <w:spacing w:after="0" w:line="240" w:lineRule="auto"/>
-        <w:rPr>
-          <w:rFonts w:asciiTheme="minorBidi" w:hAnsiTheme="minorBidi"/>
-          <w:sz w:val="24"/>
-          <w:szCs w:val="24"/>
-        </w:rPr>
-      </w:pPr>
-      <w:r>
-        <w:rPr>
-          <w:rFonts w:asciiTheme="minorBidi" w:hAnsiTheme="minorBidi"/>
-          <w:b/>
-          <w:bCs/>
-          <w:sz w:val="24"/>
-          <w:szCs w:val="24"/>
-        </w:rPr>
-        <w:t>U</w:t>
-      </w:r>
-      <w:r>
-        <w:rPr>
-          <w:rFonts w:asciiTheme="minorBidi" w:hAnsiTheme="minorBidi"/>
-          <w:b/>
-          <w:bCs/>
-          <w:sz w:val="24"/>
-          <w:szCs w:val="24"/>
-        </w:rPr>
-        <w:t>ser:</w:t>
-      </w:r>
-      <w:r>
-        <w:rPr>
-          <w:rFonts w:asciiTheme="minorBidi" w:hAnsiTheme="minorBidi"/>
-          <w:sz w:val="24"/>
-          <w:szCs w:val="24"/>
-        </w:rPr>
-        <w:t xml:space="preserve"> </w:t>
-      </w:r>
-      <w:proofErr w:type="spellStart"/>
-      <w:r>
-        <w:rPr>
-          <w:rFonts w:asciiTheme="minorBidi" w:hAnsiTheme="minorBidi"/>
-          <w:sz w:val="24"/>
-          <w:szCs w:val="24"/>
-        </w:rPr>
-        <w:t>moodleadmin</w:t>
-      </w:r>
-      <w:proofErr w:type="spellEnd"/>
-    </w:p>
-    <w:p>
-      <w:pPr>
-        <w:spacing w:after="0" w:line="240" w:lineRule="auto"/>
-        <w:rPr>
-          <w:rFonts w:asciiTheme="minorBidi" w:hAnsiTheme="minorBidi"/>
-          <w:sz w:val="24"/>
-          <w:szCs w:val="24"/>
-        </w:rPr>
-      </w:pPr>
-      <w:r>
-        <w:rPr>
-          <w:rFonts w:asciiTheme="minorBidi" w:hAnsiTheme="minorBidi"/>
-          <w:b/>
-          <w:bCs/>
-          <w:sz w:val="24"/>
-          <w:szCs w:val="24"/>
-        </w:rPr>
-        <w:t>P</w:t>
-      </w:r>
-      <w:r>
-        <w:rPr>
-          <w:rFonts w:asciiTheme="minorBidi" w:hAnsiTheme="minorBidi"/>
-          <w:b/>
-          <w:bCs/>
-          <w:sz w:val="24"/>
-          <w:szCs w:val="24"/>
-        </w:rPr>
-        <w:t>assw</w:t>
-      </w:r>
-      <w:r>
-        <w:rPr>
-          <w:rFonts w:asciiTheme="minorBidi" w:hAnsiTheme="minorBidi"/>
-          <w:b/>
-          <w:bCs/>
-          <w:sz w:val="24"/>
-          <w:szCs w:val="24"/>
-        </w:rPr>
-        <w:t>or</w:t>
-      </w:r>
-      <w:r>
-        <w:rPr>
-          <w:rFonts w:asciiTheme="minorBidi" w:hAnsiTheme="minorBidi"/>
-          <w:b/>
-          <w:bCs/>
-          <w:sz w:val="24"/>
-          <w:szCs w:val="24"/>
-        </w:rPr>
-        <w:t>d:</w:t>
-      </w:r>
-      <w:r>
-        <w:rPr>
-          <w:rFonts w:asciiTheme="minorBidi" w:hAnsiTheme="minorBidi"/>
-          <w:sz w:val="24"/>
-          <w:szCs w:val="24"/>
-        </w:rPr>
-        <w:t xml:space="preserve"> M3d@m00d13Db</w:t>
-      </w:r>
-    </w:p>
-    <w:p>
-      <w:pPr>
-        <w:spacing w:after="0" w:line="240" w:lineRule="auto"/>
-        <w:rPr>
-          <w:rFonts w:asciiTheme="minorBidi" w:hAnsiTheme="minorBidi"/>
-          <w:sz w:val="24"/>
-          <w:szCs w:val="24"/>
-        </w:rPr>
-      </w:pPr>
-    </w:p>
-    <w:p>
-      <w:pPr>
-        <w:spacing w:after="0" w:line="240" w:lineRule="auto"/>
-        <w:rPr>
-          <w:rFonts w:asciiTheme="minorBidi" w:hAnsiTheme="minorBidi"/>
-          <w:sz w:val="24"/>
-          <w:szCs w:val="24"/>
-        </w:rPr>
-      </w:pPr>
-      <w:proofErr w:type="spellStart"/>
-      <w:r>
-        <w:rPr>
-          <w:rFonts w:asciiTheme="minorBidi" w:hAnsiTheme="minorBidi"/>
-          <w:sz w:val="24"/>
-          <w:szCs w:val="24"/>
-        </w:rPr>
-        <w:t>Adminuser</w:t>
-      </w:r>
-      <w:proofErr w:type="spellEnd"/>
-      <w:r>
-        <w:rPr>
-          <w:rFonts w:asciiTheme="minorBidi" w:hAnsiTheme="minorBidi"/>
-          <w:sz w:val="24"/>
-          <w:szCs w:val="24"/>
-        </w:rPr>
-        <w:t>:</w:t>
-      </w:r>
-    </w:p>
-    <w:p>
-      <w:pPr>
-        <w:spacing w:after="0" w:line="240" w:lineRule="auto"/>
-        <w:rPr>
-          <w:rFonts w:asciiTheme="minorBidi" w:hAnsiTheme="minorBidi"/>
-          <w:sz w:val="24"/>
-          <w:szCs w:val="24"/>
-        </w:rPr>
-      </w:pPr>
-      <w:r>
-        <w:rPr>
-          <w:rFonts w:asciiTheme="minorBidi" w:hAnsiTheme="minorBidi"/>
-          <w:b/>
-          <w:bCs/>
-          <w:sz w:val="24"/>
-          <w:szCs w:val="24"/>
-        </w:rPr>
-        <w:t>U</w:t>
-      </w:r>
-      <w:r>
-        <w:rPr>
-          <w:rFonts w:asciiTheme="minorBidi" w:hAnsiTheme="minorBidi"/>
-          <w:b/>
-          <w:bCs/>
-          <w:sz w:val="24"/>
-          <w:szCs w:val="24"/>
-        </w:rPr>
-        <w:t>ser:</w:t>
-      </w:r>
-      <w:r>
-        <w:rPr>
-          <w:rFonts w:asciiTheme="minorBidi" w:hAnsiTheme="minorBidi"/>
-          <w:sz w:val="24"/>
-          <w:szCs w:val="24"/>
-        </w:rPr>
-        <w:t xml:space="preserve"> </w:t>
-      </w:r>
-      <w:proofErr w:type="spellStart"/>
-      <w:r>
-        <w:rPr>
-          <w:rFonts w:asciiTheme="minorBidi" w:hAnsiTheme="minorBidi"/>
-          <w:sz w:val="24"/>
-          <w:szCs w:val="24"/>
-        </w:rPr>
-        <w:t>moodleuser</w:t>
-      </w:r>
-      <w:proofErr w:type="spellEnd"/>
-      <w:r>
-        <w:rPr>
-          <w:rFonts w:asciiTheme="minorBidi" w:hAnsiTheme="minorBidi"/>
-          <w:sz w:val="24"/>
-          <w:szCs w:val="24"/>
-        </w:rPr>
-        <w:t xml:space="preserve">    @</w:t>
-      </w:r>
-      <w:proofErr w:type="spellStart"/>
-      <w:r>
-        <w:rPr>
-          <w:rFonts w:asciiTheme="minorBidi" w:hAnsiTheme="minorBidi"/>
-          <w:sz w:val="24"/>
-          <w:szCs w:val="24"/>
-        </w:rPr>
-        <w:t>localhost</w:t>
-      </w:r>
-      <w:proofErr w:type="spellEnd"/>
-    </w:p>
-    <w:p>
-      <w:pPr>
-        <w:spacing w:after="0" w:line="240" w:lineRule="auto"/>
-        <w:rPr>
-          <w:rFonts w:asciiTheme="minorBidi" w:hAnsiTheme="minorBidi"/>
-          <w:sz w:val="24"/>
-          <w:szCs w:val="24"/>
-        </w:rPr>
-      </w:pPr>
-      <w:r>
-        <w:rPr>
-          <w:rFonts w:asciiTheme="minorBidi" w:hAnsiTheme="minorBidi"/>
-          <w:b/>
-          <w:bCs/>
-          <w:sz w:val="24"/>
-          <w:szCs w:val="24"/>
-        </w:rPr>
-        <w:t>P</w:t>
-      </w:r>
-      <w:r>
-        <w:rPr>
-          <w:rFonts w:asciiTheme="minorBidi" w:hAnsiTheme="minorBidi"/>
-          <w:b/>
-          <w:bCs/>
-          <w:sz w:val="24"/>
-          <w:szCs w:val="24"/>
-        </w:rPr>
-        <w:t>assw</w:t>
-      </w:r>
-      <w:r>
-        <w:rPr>
-          <w:rFonts w:asciiTheme="minorBidi" w:hAnsiTheme="minorBidi"/>
-          <w:b/>
-          <w:bCs/>
-          <w:sz w:val="24"/>
-          <w:szCs w:val="24"/>
-        </w:rPr>
-        <w:t>or</w:t>
-      </w:r>
-      <w:r>
-        <w:rPr>
-          <w:rFonts w:asciiTheme="minorBidi" w:hAnsiTheme="minorBidi"/>
-          <w:b/>
-          <w:bCs/>
-          <w:sz w:val="24"/>
-          <w:szCs w:val="24"/>
-        </w:rPr>
-        <w:t>d:</w:t>
-      </w:r>
-      <w:r>
-        <w:rPr>
-          <w:rFonts w:asciiTheme="minorBidi" w:hAnsiTheme="minorBidi"/>
-          <w:sz w:val="24"/>
-          <w:szCs w:val="24"/>
-        </w:rPr>
-        <w:t xml:space="preserve"> M3dm00d13Db</w:t>
-      </w:r>
-    </w:p>
-    <w:p>
-      <w:pPr>
-        <w:spacing w:after="0" w:line="240" w:lineRule="auto"/>
-        <w:rPr>
-          <w:rFonts w:asciiTheme="minorBidi" w:hAnsiTheme="minorBidi"/>
-          <w:sz w:val="24"/>
-          <w:szCs w:val="24"/>
-        </w:rPr>
-      </w:pPr>
-    </w:p>
-    <w:p>
-      <w:pPr>
-        <w:spacing w:after="0" w:line="240" w:lineRule="auto"/>
-        <w:rPr>
-          <w:rFonts w:asciiTheme="minorBidi" w:hAnsiTheme="minorBidi"/>
-          <w:b/>
-          <w:bCs/>
-          <w:sz w:val="24"/>
-          <w:szCs w:val="24"/>
-        </w:rPr>
-      </w:pPr>
-      <w:r>
-        <w:rPr>
-          <w:rFonts w:asciiTheme="minorBidi" w:hAnsiTheme="minorBidi"/>
-          <w:b/>
-          <w:bCs/>
-          <w:sz w:val="24"/>
-          <w:szCs w:val="24"/>
-        </w:rPr>
-        <w:t xml:space="preserve">Moodle Custom Role: </w:t>
-      </w:r>
-    </w:p>
-    <w:p>
-      <w:pPr>
-        <w:spacing w:after="0" w:line="240" w:lineRule="auto"/>
-        <w:rPr>
-          <w:rFonts w:asciiTheme="minorBidi" w:hAnsiTheme="minorBidi"/>
-          <w:sz w:val="24"/>
-          <w:szCs w:val="24"/>
-        </w:rPr>
-      </w:pPr>
-      <w:r>
-        <w:rPr>
-          <w:rFonts w:asciiTheme="minorBidi" w:hAnsiTheme="minorBidi"/>
-          <w:sz w:val="24"/>
-          <w:szCs w:val="24"/>
-        </w:rPr>
-        <w:t>This role is specifically for lecturers.  The main purpose of this custom role is to disable the accidental deletion of the quizzes in the Visual Midwifery course.</w:t>
-      </w:r>
-    </w:p>
-    <w:p>
-      <w:pPr>
-        <w:spacing w:after="0" w:line="240" w:lineRule="auto"/>
-        <w:rPr>
-          <w:rFonts w:asciiTheme="minorBidi" w:hAnsiTheme="minorBidi"/>
-          <w:sz w:val="24"/>
-          <w:szCs w:val="24"/>
-        </w:rPr>
-      </w:pPr>
-    </w:p>
-    <w:p>
-      <w:pPr>
-        <w:spacing w:after="0" w:line="240" w:lineRule="auto"/>
-        <w:rPr>
-          <w:rFonts w:asciiTheme="minorBidi" w:hAnsiTheme="minorBidi"/>
-          <w:sz w:val="24"/>
-          <w:szCs w:val="24"/>
-        </w:rPr>
-      </w:pPr>
-      <w:r>
-        <w:rPr>
-          <w:rFonts w:asciiTheme="minorBidi" w:hAnsiTheme="minorBidi"/>
-          <w:b/>
-          <w:bCs/>
-          <w:sz w:val="24"/>
-          <w:szCs w:val="24"/>
-        </w:rPr>
-        <w:t>Role Name:</w:t>
-      </w:r>
-      <w:r>
-        <w:rPr>
-          <w:rFonts w:asciiTheme="minorBidi" w:hAnsiTheme="minorBidi"/>
-          <w:sz w:val="24"/>
-          <w:szCs w:val="24"/>
-        </w:rPr>
-        <w:t xml:space="preserve"> </w:t>
-      </w:r>
-      <w:proofErr w:type="spellStart"/>
-      <w:r>
-        <w:rPr>
-          <w:rFonts w:asciiTheme="minorBidi" w:hAnsiTheme="minorBidi"/>
-          <w:sz w:val="24"/>
-          <w:szCs w:val="24"/>
-        </w:rPr>
-        <w:t>Oplecturer</w:t>
-      </w:r>
-      <w:proofErr w:type="spellEnd"/>
-      <w:r>
-        <w:rPr>
-          <w:rFonts w:asciiTheme="minorBidi" w:hAnsiTheme="minorBidi"/>
-          <w:sz w:val="24"/>
-          <w:szCs w:val="24"/>
-        </w:rPr>
-        <w:t>/</w:t>
-      </w:r>
-      <w:proofErr w:type="spellStart"/>
-      <w:r>
-        <w:rPr>
-          <w:rFonts w:asciiTheme="minorBidi" w:hAnsiTheme="minorBidi"/>
-          <w:sz w:val="24"/>
-          <w:szCs w:val="24"/>
-        </w:rPr>
-        <w:t>opLecturer</w:t>
-      </w:r>
-      <w:proofErr w:type="spellEnd"/>
-    </w:p>
-    <w:p>
-      <w:pPr>
-        <w:spacing w:after="0" w:line="240" w:lineRule="auto"/>
-        <w:rPr>
-          <w:rFonts w:asciiTheme="minorBidi" w:hAnsiTheme="minorBidi"/>
-          <w:sz w:val="24"/>
-          <w:szCs w:val="24"/>
-        </w:rPr>
-      </w:pPr>
-    </w:p>
-    <w:p>
-      <w:pPr>
-        <w:spacing w:after="0" w:line="240" w:lineRule="auto"/>
-        <w:rPr>
-          <w:rFonts w:asciiTheme="minorBidi" w:hAnsiTheme="minorBidi"/>
-          <w:sz w:val="24"/>
-          <w:szCs w:val="24"/>
-        </w:rPr>
-      </w:pPr>
-      <w:r>
-        <w:rPr>
-          <w:rFonts w:asciiTheme="minorBidi" w:hAnsiTheme="minorBidi"/>
-          <w:sz w:val="24"/>
-          <w:szCs w:val="24"/>
-        </w:rPr>
-        <w:t>OP Lecturer Account Login:</w:t>
-      </w:r>
-    </w:p>
-    <w:p>
-      <w:pPr>
-        <w:spacing w:after="0" w:line="240" w:lineRule="auto"/>
-        <w:rPr>
-          <w:rFonts w:asciiTheme="minorBidi" w:hAnsiTheme="minorBidi"/>
-          <w:sz w:val="24"/>
-          <w:szCs w:val="24"/>
-        </w:rPr>
-      </w:pPr>
-      <w:r>
-        <w:rPr>
-          <w:rFonts w:asciiTheme="minorBidi" w:hAnsiTheme="minorBidi"/>
-          <w:b/>
-          <w:bCs/>
-          <w:sz w:val="24"/>
-          <w:szCs w:val="24"/>
-        </w:rPr>
-        <w:t>Username:</w:t>
-      </w:r>
-      <w:r>
-        <w:rPr>
-          <w:rFonts w:asciiTheme="minorBidi" w:hAnsiTheme="minorBidi"/>
-          <w:sz w:val="24"/>
-          <w:szCs w:val="24"/>
-        </w:rPr>
-        <w:t xml:space="preserve"> </w:t>
-      </w:r>
-      <w:proofErr w:type="spellStart"/>
-      <w:r>
-        <w:rPr>
-          <w:rFonts w:asciiTheme="minorBidi" w:hAnsiTheme="minorBidi"/>
-          <w:sz w:val="24"/>
-          <w:szCs w:val="24"/>
-        </w:rPr>
-        <w:t>oplecturer</w:t>
-      </w:r>
-      <w:proofErr w:type="spellEnd"/>
-    </w:p>
-    <w:p>
-      <w:pPr>
-        <w:spacing w:after="0" w:line="240" w:lineRule="auto"/>
-        <w:rPr>
-          <w:rFonts w:asciiTheme="minorBidi" w:hAnsiTheme="minorBidi"/>
-          <w:sz w:val="24"/>
-          <w:szCs w:val="24"/>
-        </w:rPr>
-      </w:pPr>
-      <w:r>
-        <w:rPr>
-          <w:rFonts w:asciiTheme="minorBidi" w:hAnsiTheme="minorBidi"/>
-          <w:b/>
-          <w:bCs/>
-          <w:sz w:val="24"/>
-          <w:szCs w:val="24"/>
-        </w:rPr>
-        <w:t>Password:</w:t>
-      </w:r>
-      <w:r>
-        <w:rPr>
-          <w:rFonts w:asciiTheme="minorBidi" w:hAnsiTheme="minorBidi"/>
-          <w:sz w:val="24"/>
-          <w:szCs w:val="24"/>
-        </w:rPr>
-        <w:t xml:space="preserve"> 0pM3dL@mP</w:t>
       </w:r>
       <w:bookmarkStart w:id="0" w:name="_GoBack"/>
       <w:bookmarkEnd w:id="0"/>
@@ -1080,164 +1085,97 @@
         <w:spacing w:after="0" w:line="240" w:lineRule="auto"/>
         <w:rPr>
           <w:rFonts w:asciiTheme="minorBidi" w:hAnsiTheme="minorBidi"/>
-          <w:sz w:val="24"/>
-          <w:szCs w:val="24"/>
-        </w:rPr>
-      </w:pPr>
-    </w:p>
-    <w:p>
-      <w:pPr>
-        <w:pStyle w:val="Heading2"/>
-        <w:spacing w:before="0" w:line="240" w:lineRule="auto"/>
-        <w:rPr>
-          <w:rFonts w:asciiTheme="minorBidi" w:hAnsiTheme="minorBidi" w:cstheme="minorBidi"/>
-          <w:sz w:val="24"/>
-          <w:szCs w:val="24"/>
-        </w:rPr>
-      </w:pPr>
-      <w:proofErr w:type="spellStart"/>
-      <w:r>
-        <w:rPr>
-          <w:rFonts w:asciiTheme="minorBidi" w:hAnsiTheme="minorBidi" w:cstheme="minorBidi"/>
-          <w:sz w:val="24"/>
-          <w:szCs w:val="24"/>
-        </w:rPr>
-        <w:t>SilverStripe</w:t>
-      </w:r>
-      <w:proofErr w:type="spellEnd"/>
-    </w:p>
-    <w:p>
-      <w:pPr>
-        <w:spacing w:after="0" w:line="240" w:lineRule="auto"/>
-        <w:rPr>
-          <w:rFonts w:asciiTheme="minorBidi" w:hAnsiTheme="minorBidi"/>
-          <w:sz w:val="24"/>
-          <w:szCs w:val="24"/>
-        </w:rPr>
-      </w:pPr>
-      <w:r>
-        <w:rPr>
-          <w:rFonts w:asciiTheme="minorBidi" w:hAnsiTheme="minorBidi"/>
-          <w:sz w:val="24"/>
-          <w:szCs w:val="24"/>
-        </w:rPr>
-        <w:t>Admin User:</w:t>
-      </w:r>
-    </w:p>
-    <w:p>
-      <w:pPr>
-        <w:spacing w:after="0" w:line="240" w:lineRule="auto"/>
-        <w:rPr>
-          <w:rFonts w:asciiTheme="minorBidi" w:hAnsiTheme="minorBidi"/>
-          <w:sz w:val="24"/>
-          <w:szCs w:val="24"/>
-        </w:rPr>
-      </w:pPr>
-      <w:r>
-        <w:rPr>
-          <w:rFonts w:asciiTheme="minorBidi" w:hAnsiTheme="minorBidi"/>
-          <w:b/>
-          <w:bCs/>
-          <w:sz w:val="24"/>
-          <w:szCs w:val="24"/>
-        </w:rPr>
-        <w:t>U</w:t>
-      </w:r>
-      <w:r>
-        <w:rPr>
-          <w:rFonts w:asciiTheme="minorBidi" w:hAnsiTheme="minorBidi"/>
-          <w:b/>
-          <w:bCs/>
-          <w:sz w:val="24"/>
-          <w:szCs w:val="24"/>
-        </w:rPr>
-        <w:t>ser</w:t>
-      </w:r>
-      <w:r>
-        <w:rPr>
-          <w:rFonts w:asciiTheme="minorBidi" w:hAnsiTheme="minorBidi"/>
-          <w:b/>
-          <w:bCs/>
-          <w:sz w:val="24"/>
-          <w:szCs w:val="24"/>
-        </w:rPr>
-        <w:t xml:space="preserve"> Name</w:t>
-      </w:r>
-      <w:r>
-        <w:rPr>
-          <w:rFonts w:asciiTheme="minorBidi" w:hAnsiTheme="minorBidi"/>
-          <w:b/>
-          <w:bCs/>
-          <w:sz w:val="24"/>
-          <w:szCs w:val="24"/>
-        </w:rPr>
-        <w:t>:</w:t>
-      </w:r>
-      <w:r>
-        <w:rPr>
-          <w:rFonts w:asciiTheme="minorBidi" w:hAnsiTheme="minorBidi"/>
-          <w:sz w:val="24"/>
-          <w:szCs w:val="24"/>
-        </w:rPr>
-        <w:t xml:space="preserve"> admin</w:t>
-      </w:r>
-    </w:p>
-    <w:p>
-      <w:pPr>
-        <w:spacing w:after="0" w:line="240" w:lineRule="auto"/>
-        <w:rPr>
-          <w:rFonts w:asciiTheme="minorBidi" w:hAnsiTheme="minorBidi"/>
-          <w:sz w:val="24"/>
-          <w:szCs w:val="24"/>
-        </w:rPr>
-      </w:pPr>
-      <w:r>
-        <w:rPr>
-          <w:rFonts w:asciiTheme="minorBidi" w:hAnsiTheme="minorBidi"/>
-          <w:b/>
-          <w:bCs/>
-          <w:sz w:val="24"/>
-          <w:szCs w:val="24"/>
-        </w:rPr>
-        <w:t>P</w:t>
-      </w:r>
-      <w:r>
-        <w:rPr>
-          <w:rFonts w:asciiTheme="minorBidi" w:hAnsiTheme="minorBidi"/>
-          <w:b/>
-          <w:bCs/>
-          <w:sz w:val="24"/>
-          <w:szCs w:val="24"/>
-        </w:rPr>
-        <w:t>assw</w:t>
-      </w:r>
-      <w:r>
-        <w:rPr>
-          <w:rFonts w:asciiTheme="minorBidi" w:hAnsiTheme="minorBidi"/>
-          <w:b/>
-          <w:bCs/>
-          <w:sz w:val="24"/>
-          <w:szCs w:val="24"/>
-        </w:rPr>
-        <w:t>or</w:t>
-      </w:r>
-      <w:r>
-        <w:rPr>
-          <w:rFonts w:asciiTheme="minorBidi" w:hAnsiTheme="minorBidi"/>
-          <w:b/>
-          <w:bCs/>
-          <w:sz w:val="24"/>
-          <w:szCs w:val="24"/>
-        </w:rPr>
-        <w:t>d:</w:t>
-      </w:r>
-      <w:r>
-        <w:rPr>
-          <w:rFonts w:asciiTheme="minorBidi" w:hAnsiTheme="minorBidi"/>
-          <w:sz w:val="24"/>
-          <w:szCs w:val="24"/>
-        </w:rPr>
-        <w:t xml:space="preserve"> M3dL@mP</w:t>
+          <w:b/>
+          <w:bCs/>
+          <w:sz w:val="24"/>
+          <w:szCs w:val="24"/>
+        </w:rPr>
+      </w:pPr>
+      <w:r>
+        <w:rPr>
+          <w:rFonts w:asciiTheme="minorBidi" w:hAnsiTheme="minorBidi"/>
+          <w:b/>
+          <w:bCs/>
+          <w:sz w:val="24"/>
+          <w:szCs w:val="24"/>
+        </w:rPr>
+        <w:t>User Name:</w:t>
+      </w:r>
+      <w:r>
+        <w:rPr>
+          <w:rFonts w:asciiTheme="minorBidi" w:hAnsiTheme="minorBidi"/>
+          <w:b/>
+          <w:bCs/>
+          <w:sz w:val="24"/>
+          <w:szCs w:val="24"/>
+        </w:rPr>
+        <w:t xml:space="preserve"> </w:t>
+      </w:r>
+      <w:r>
+        <w:rPr>
+          <w:rFonts w:asciiTheme="minorBidi" w:hAnsiTheme="minorBidi"/>
+          <w:sz w:val="24"/>
+          <w:szCs w:val="24"/>
+        </w:rPr>
+        <w:t>Lecturer</w:t>
+      </w:r>
+    </w:p>
+    <w:p>
+      <w:pPr>
+        <w:spacing w:after="0" w:line="240" w:lineRule="auto"/>
+        <w:rPr>
+          <w:rFonts w:asciiTheme="minorBidi" w:hAnsiTheme="minorBidi"/>
+          <w:b/>
+          <w:bCs/>
+          <w:sz w:val="24"/>
+          <w:szCs w:val="24"/>
+        </w:rPr>
+      </w:pPr>
+      <w:r>
+        <w:rPr>
+          <w:rFonts w:asciiTheme="minorBidi" w:hAnsiTheme="minorBidi"/>
+          <w:b/>
+          <w:bCs/>
+          <w:sz w:val="24"/>
+          <w:szCs w:val="24"/>
+        </w:rPr>
+        <w:t>Password:</w:t>
+      </w:r>
+      <w:r>
+        <w:rPr>
+          <w:rFonts w:asciiTheme="minorBidi" w:hAnsiTheme="minorBidi"/>
+          <w:b/>
+          <w:bCs/>
+          <w:sz w:val="24"/>
+          <w:szCs w:val="24"/>
+        </w:rPr>
+        <w:t xml:space="preserve"> </w:t>
+      </w:r>
+      <w:r>
+        <w:rPr>
+          <w:rFonts w:asciiTheme="minorBidi" w:hAnsiTheme="minorBidi"/>
+          <w:sz w:val="24"/>
+          <w:szCs w:val="24"/>
+        </w:rPr>
+        <w:t>C 2|m</w:t>
+      </w:r>
+      <w:proofErr w:type="gramStart"/>
+      <w:r>
+        <w:rPr>
+          <w:rFonts w:asciiTheme="minorBidi" w:hAnsiTheme="minorBidi"/>
+          <w:sz w:val="24"/>
+          <w:szCs w:val="24"/>
+        </w:rPr>
+        <w:t>}q'</w:t>
+      </w:r>
+      <w:proofErr w:type="gramEnd"/>
+      <w:r>
+        <w:rPr>
+          <w:rFonts w:asciiTheme="minorBidi" w:hAnsiTheme="minorBidi"/>
+          <w:sz w:val="24"/>
+          <w:szCs w:val="24"/>
+        </w:rPr>
+        <w:t>&lt;To}%}E</w:t>
       </w:r>
     </w:p>
     <w:p>

</xml_diff>